<commit_message>
Modulke 11 paper review
</commit_message>
<xml_diff>
--- a/Module11_CellCycle_Mitosis_DNAReplication/technical_paper_review/Module11_Yves_Greatti_technical_paper_review.docx
+++ b/Module11_CellCycle_Mitosis_DNAReplication/technical_paper_review/Module11_Yves_Greatti_technical_paper_review.docx
@@ -121,7 +121,19 @@
         <w:rPr>
           <w:rFonts w:asciiTheme="minorHAnsi" w:hAnsiTheme="minorHAnsi" w:cstheme="minorHAnsi"/>
         </w:rPr>
-        <w:t>Among the 3 solar types of UV radiations that can penetrate Earth’s atmosphere, UV-A and UV-B radiations are the most important environmental factors involved in skin cancer.</w:t>
+        <w:t xml:space="preserve">Among the </w:t>
+      </w:r>
+      <w:r>
+        <w:rPr>
+          <w:rFonts w:asciiTheme="minorHAnsi" w:hAnsiTheme="minorHAnsi" w:cstheme="minorHAnsi"/>
+        </w:rPr>
+        <w:t>three</w:t>
+      </w:r>
+      <w:r>
+        <w:rPr>
+          <w:rFonts w:asciiTheme="minorHAnsi" w:hAnsiTheme="minorHAnsi" w:cstheme="minorHAnsi"/>
+        </w:rPr>
+        <w:t xml:space="preserve"> solar types of UV radiations that can penetrate Earth’s atmosphere, UV-A and UV-B radiations are the most important environmental factors involved in skin cancer.</w:t>
       </w:r>
       <w:r>
         <w:rPr>
@@ -133,7 +145,19 @@
         <w:rPr>
           <w:rFonts w:asciiTheme="minorHAnsi" w:hAnsiTheme="minorHAnsi" w:cstheme="minorHAnsi"/>
         </w:rPr>
-        <w:t xml:space="preserve"> Two common UV by products are cyclobutene pyrimidine dimers (CPDs) and 6-4 photoproducts resulting of </w:t>
+        <w:t xml:space="preserve"> Two common UV by products are cyclobutene pyrimidine dimers (CPDs) and 6-4 photoproducts resulting </w:t>
+      </w:r>
+      <w:r>
+        <w:rPr>
+          <w:rFonts w:asciiTheme="minorHAnsi" w:hAnsiTheme="minorHAnsi" w:cstheme="minorHAnsi"/>
+        </w:rPr>
+        <w:t>from</w:t>
+      </w:r>
+      <w:r>
+        <w:rPr>
+          <w:rFonts w:asciiTheme="minorHAnsi" w:hAnsiTheme="minorHAnsi" w:cstheme="minorHAnsi"/>
+        </w:rPr>
+        <w:t xml:space="preserve"> </w:t>
       </w:r>
       <w:r>
         <w:rPr>
@@ -145,7 +169,31 @@
         <w:rPr>
           <w:rFonts w:asciiTheme="minorHAnsi" w:hAnsiTheme="minorHAnsi" w:cstheme="minorHAnsi"/>
         </w:rPr>
-        <w:t xml:space="preserve">pyrimidine residues , generally two thymine residues </w:t>
+        <w:t xml:space="preserve">pyrimidine </w:t>
+      </w:r>
+      <w:r>
+        <w:rPr>
+          <w:rFonts w:asciiTheme="minorHAnsi" w:hAnsiTheme="minorHAnsi" w:cstheme="minorHAnsi"/>
+        </w:rPr>
+        <w:t>residues, generally</w:t>
+      </w:r>
+      <w:r>
+        <w:rPr>
+          <w:rFonts w:asciiTheme="minorHAnsi" w:hAnsiTheme="minorHAnsi" w:cstheme="minorHAnsi"/>
+        </w:rPr>
+        <w:t xml:space="preserve"> two thymine residues</w:t>
+      </w:r>
+      <w:r>
+        <w:rPr>
+          <w:rFonts w:asciiTheme="minorHAnsi" w:hAnsiTheme="minorHAnsi" w:cstheme="minorHAnsi"/>
+        </w:rPr>
+        <w:t>,</w:t>
+      </w:r>
+      <w:r>
+        <w:rPr>
+          <w:rFonts w:asciiTheme="minorHAnsi" w:hAnsiTheme="minorHAnsi" w:cstheme="minorHAnsi"/>
+        </w:rPr>
+        <w:t xml:space="preserve"> </w:t>
       </w:r>
       <w:r>
         <w:rPr>
@@ -194,6 +242,949 @@
           <w:rFonts w:asciiTheme="minorHAnsi" w:hAnsiTheme="minorHAnsi" w:cstheme="minorHAnsi"/>
         </w:rPr>
         <w:t xml:space="preserve"> </w:t>
+      </w:r>
+      <w:r>
+        <w:rPr>
+          <w:rFonts w:asciiTheme="minorHAnsi" w:hAnsiTheme="minorHAnsi" w:cstheme="minorHAnsi"/>
+        </w:rPr>
+        <w:t xml:space="preserve">Studies have shown that human skin efficiently protects against UVB-induced DNA damages, but there is no efficient protection against UVA. </w:t>
+      </w:r>
+      <w:r>
+        <w:rPr>
+          <w:rFonts w:asciiTheme="minorHAnsi" w:hAnsiTheme="minorHAnsi" w:cstheme="minorHAnsi"/>
+        </w:rPr>
+        <w:t>There are at least five major DNA damage response pathways:  base excision repair (BER), nucleotide excision repair (NER), mismatch repair (MMR), homologous recombination (HR), and non-homologous end joining (NHEJ) which are active throughout the different stages of the cell cycle.</w:t>
+      </w:r>
+      <w:r>
+        <w:rPr>
+          <w:rFonts w:asciiTheme="minorHAnsi" w:hAnsiTheme="minorHAnsi" w:cstheme="minorHAnsi"/>
+        </w:rPr>
+        <w:t xml:space="preserve"> Crosslinks are repaired primarily by NER. </w:t>
+      </w:r>
+      <w:r>
+        <w:rPr>
+          <w:rFonts w:asciiTheme="minorHAnsi" w:hAnsiTheme="minorHAnsi" w:cstheme="minorHAnsi"/>
+        </w:rPr>
+        <w:t xml:space="preserve">In eukaryotes, NER </w:t>
+      </w:r>
+      <w:r>
+        <w:rPr>
+          <w:rFonts w:asciiTheme="minorHAnsi" w:hAnsiTheme="minorHAnsi" w:cstheme="minorHAnsi"/>
+        </w:rPr>
+        <w:t xml:space="preserve">is a multistep process which </w:t>
+      </w:r>
+      <w:r>
+        <w:rPr>
+          <w:rFonts w:asciiTheme="minorHAnsi" w:hAnsiTheme="minorHAnsi" w:cstheme="minorHAnsi"/>
+        </w:rPr>
+        <w:t xml:space="preserve">relies on about 30 genes and 18 proteins complexes. </w:t>
+      </w:r>
+      <w:r>
+        <w:rPr>
+          <w:rFonts w:asciiTheme="minorHAnsi" w:hAnsiTheme="minorHAnsi" w:cstheme="minorHAnsi"/>
+        </w:rPr>
+        <w:t>NER consists of two pathways</w:t>
+      </w:r>
+      <w:r>
+        <w:rPr>
+          <w:rFonts w:asciiTheme="minorHAnsi" w:hAnsiTheme="minorHAnsi" w:cstheme="minorHAnsi"/>
+        </w:rPr>
+        <w:t xml:space="preserve"> </w:t>
+      </w:r>
+      <w:r>
+        <w:rPr>
+          <w:rFonts w:asciiTheme="minorHAnsi" w:hAnsiTheme="minorHAnsi" w:cstheme="minorHAnsi"/>
+        </w:rPr>
+        <w:fldChar w:fldCharType="begin"/>
+      </w:r>
+      <w:r>
+        <w:rPr>
+          <w:rFonts w:asciiTheme="minorHAnsi" w:hAnsiTheme="minorHAnsi" w:cstheme="minorHAnsi"/>
+        </w:rPr>
+        <w:instrText xml:space="preserve"> ADDIN ZOTERO_ITEM CSL_CITATION {"citationID":"lBJidgv3","properties":{"formattedCitation":"[1]","plainCitation":"[1]","noteIndex":0},"citationItems":[{"id":1534,"uris":["http://zotero.org/users/7286058/items/AKTC9PQD"],"itemData":{"id":1534,"type":"webpage","language":"en","note":"DOI: 10.1073/pnas.0604213103","title":"Cyclobutane pyrimidine dimers are predominant DNA lesions in whole human skin exposed to UVA radiation","URL":"https://www.pnas.org/doi/10.1073/pnas.0604213103","accessed":{"date-parts":[["2022",4,14]]}}}],"schema":"https://github.com/citation-style-language/schema/raw/master/csl-citation.json"} </w:instrText>
+      </w:r>
+      <w:r>
+        <w:rPr>
+          <w:rFonts w:asciiTheme="minorHAnsi" w:hAnsiTheme="minorHAnsi" w:cstheme="minorHAnsi"/>
+        </w:rPr>
+        <w:fldChar w:fldCharType="separate"/>
+      </w:r>
+      <w:r>
+        <w:rPr>
+          <w:rFonts w:asciiTheme="minorHAnsi" w:hAnsiTheme="minorHAnsi" w:cstheme="minorHAnsi"/>
+          <w:noProof/>
+        </w:rPr>
+        <w:t>[1]</w:t>
+      </w:r>
+      <w:r>
+        <w:rPr>
+          <w:rFonts w:asciiTheme="minorHAnsi" w:hAnsiTheme="minorHAnsi" w:cstheme="minorHAnsi"/>
+        </w:rPr>
+        <w:fldChar w:fldCharType="end"/>
+      </w:r>
+      <w:r>
+        <w:rPr>
+          <w:rFonts w:asciiTheme="minorHAnsi" w:hAnsiTheme="minorHAnsi" w:cstheme="minorHAnsi"/>
+        </w:rPr>
+        <w:fldChar w:fldCharType="begin"/>
+      </w:r>
+      <w:r>
+        <w:rPr>
+          <w:rFonts w:asciiTheme="minorHAnsi" w:hAnsiTheme="minorHAnsi" w:cstheme="minorHAnsi"/>
+        </w:rPr>
+        <w:instrText xml:space="preserve"> ADDIN ZOTERO_ITEM CSL_CITATION {"citationID":"NED3JOex","properties":{"formattedCitation":"[2]","plainCitation":"[2]","noteIndex":0},"citationItems":[{"id":1539,"uris":["http://zotero.org/users/7286058/items/8BYR22HF"],"itemData":{"id":1539,"type":"article-journal","abstract":"Living organisms are continuously exposed to a myriad of DNA damaging agents that can impact health and modulate disease-states. However, robust DNA repair and damage-bypass mechanisms faithfully protect the DNA by either removing or tolerating the damage to ensure an overall survival. Deviations in this fine-tuning are known to destabilize cellular metabolic homeostasis, as exemplified in diverse cancers where disruption or deregulation of DNA repair pathways results in genome instability. Because routinely used biological, physical and chemical agents impact human health, testing their genotoxicity and regulating their use have become important. In this introductory review, we will delineate mechanisms of DNA damage and the counteracting repair/tolerance pathways to provide insights into the molecular basis of genotoxicity in cells that lays the foundation for subsequent articles in this issue.","container-title":"Environmental and molecular mutagenesis","DOI":"10.1002/em.22087","ISSN":"0893-6692","issue":"5","journalAbbreviation":"Environ Mol Mutagen","note":"PMID: 28485537\nPMCID: PMC5474181","page":"235-263","source":"PubMed Central","title":"Mechanisms of DNA damage, repair and mutagenesis","URL":"https://www.ncbi.nlm.nih.gov/pmc/articles/PMC5474181/","volume":"58","author":[{"family":"Chatterjee","given":"Nimrat"},{"family":"Walker","given":"Graham C."}],"accessed":{"date-parts":[["2022",4,14]]},"issued":{"date-parts":[["2017",6]]}}}],"schema":"https://github.com/citation-style-language/schema/raw/master/csl-citation.json"} </w:instrText>
+      </w:r>
+      <w:r>
+        <w:rPr>
+          <w:rFonts w:asciiTheme="minorHAnsi" w:hAnsiTheme="minorHAnsi" w:cstheme="minorHAnsi"/>
+        </w:rPr>
+        <w:fldChar w:fldCharType="separate"/>
+      </w:r>
+      <w:r>
+        <w:rPr>
+          <w:rFonts w:asciiTheme="minorHAnsi" w:hAnsiTheme="minorHAnsi" w:cstheme="minorHAnsi"/>
+          <w:noProof/>
+        </w:rPr>
+        <w:t>[2]</w:t>
+      </w:r>
+      <w:r>
+        <w:rPr>
+          <w:rFonts w:asciiTheme="minorHAnsi" w:hAnsiTheme="minorHAnsi" w:cstheme="minorHAnsi"/>
+        </w:rPr>
+        <w:fldChar w:fldCharType="end"/>
+      </w:r>
+      <w:r>
+        <w:rPr>
+          <w:rFonts w:asciiTheme="minorHAnsi" w:hAnsiTheme="minorHAnsi" w:cstheme="minorHAnsi"/>
+        </w:rPr>
+        <w:t>:</w:t>
+      </w:r>
+    </w:p>
+    <w:p>
+      <w:pPr>
+        <w:pStyle w:val="ListParagraph"/>
+        <w:numPr>
+          <w:ilvl w:val="0"/>
+          <w:numId w:val="36"/>
+        </w:numPr>
+        <w:rPr>
+          <w:rFonts w:cstheme="minorHAnsi"/>
+          <w:sz w:val="24"/>
+          <w:szCs w:val="24"/>
+        </w:rPr>
+      </w:pPr>
+      <w:r>
+        <w:rPr>
+          <w:rFonts w:cstheme="minorHAnsi"/>
+          <w:b/>
+          <w:bCs/>
+          <w:sz w:val="24"/>
+          <w:szCs w:val="24"/>
+        </w:rPr>
+        <w:t>Global genome nucleotide excision pathway</w:t>
+      </w:r>
+      <w:r>
+        <w:rPr>
+          <w:rFonts w:cstheme="minorHAnsi"/>
+          <w:sz w:val="24"/>
+          <w:szCs w:val="24"/>
+        </w:rPr>
+        <w:t xml:space="preserve"> (GG-NER)</w:t>
+      </w:r>
+      <w:r>
+        <w:rPr>
+          <w:rFonts w:cstheme="minorHAnsi"/>
+          <w:sz w:val="24"/>
+          <w:szCs w:val="24"/>
+        </w:rPr>
+        <w:t xml:space="preserve">: detects and </w:t>
+      </w:r>
+      <w:r>
+        <w:rPr>
+          <w:rFonts w:cstheme="minorHAnsi"/>
+          <w:sz w:val="24"/>
+          <w:szCs w:val="24"/>
+        </w:rPr>
+        <w:t>eliminates</w:t>
+      </w:r>
+      <w:r>
+        <w:rPr>
+          <w:rFonts w:cstheme="minorHAnsi"/>
+          <w:sz w:val="24"/>
+          <w:szCs w:val="24"/>
+        </w:rPr>
+        <w:t xml:space="preserve"> bulky damages, including </w:t>
+      </w:r>
+      <w:r>
+        <w:rPr>
+          <w:rFonts w:cstheme="minorHAnsi"/>
+          <w:sz w:val="24"/>
+          <w:szCs w:val="24"/>
+        </w:rPr>
+        <w:t xml:space="preserve">transcribed and </w:t>
+      </w:r>
+      <w:proofErr w:type="spellStart"/>
+      <w:r>
+        <w:rPr>
+          <w:rFonts w:cstheme="minorHAnsi"/>
+          <w:sz w:val="24"/>
+          <w:szCs w:val="24"/>
+        </w:rPr>
+        <w:t>untranscribed</w:t>
+      </w:r>
+      <w:proofErr w:type="spellEnd"/>
+      <w:r>
+        <w:rPr>
+          <w:rFonts w:cstheme="minorHAnsi"/>
+          <w:sz w:val="24"/>
+          <w:szCs w:val="24"/>
+        </w:rPr>
+        <w:t xml:space="preserve"> </w:t>
+      </w:r>
+      <w:r>
+        <w:rPr>
+          <w:rFonts w:cstheme="minorHAnsi"/>
+          <w:sz w:val="24"/>
+          <w:szCs w:val="24"/>
+        </w:rPr>
+        <w:t xml:space="preserve">DNA strands in active </w:t>
+      </w:r>
+      <w:r>
+        <w:rPr>
+          <w:rFonts w:cstheme="minorHAnsi"/>
+          <w:sz w:val="24"/>
+          <w:szCs w:val="24"/>
+        </w:rPr>
+        <w:t xml:space="preserve">and </w:t>
+      </w:r>
+      <w:r>
+        <w:rPr>
+          <w:rFonts w:cstheme="minorHAnsi"/>
+          <w:sz w:val="24"/>
+          <w:szCs w:val="24"/>
+        </w:rPr>
+        <w:t>inactive genes.</w:t>
+      </w:r>
+      <w:r>
+        <w:rPr>
+          <w:rFonts w:cstheme="minorHAnsi"/>
+          <w:sz w:val="24"/>
+          <w:szCs w:val="24"/>
+        </w:rPr>
+        <w:t xml:space="preserve"> </w:t>
+      </w:r>
+      <w:r>
+        <w:rPr>
+          <w:rFonts w:cstheme="minorHAnsi"/>
+          <w:sz w:val="24"/>
+          <w:szCs w:val="24"/>
+        </w:rPr>
+        <w:t xml:space="preserve">At high level, NER requires four steps: 1) detection of damage, 2) excision of DNA and surroundings, 3) filling the gap by DNA polymerase, 4) sealing of the nick. </w:t>
+      </w:r>
+      <w:r>
+        <w:rPr>
+          <w:rFonts w:cstheme="minorHAnsi"/>
+          <w:sz w:val="24"/>
+          <w:szCs w:val="24"/>
+        </w:rPr>
+        <w:t>“Damage sensing”</w:t>
+      </w:r>
+      <w:r>
+        <w:rPr>
+          <w:rFonts w:cstheme="minorHAnsi"/>
+          <w:sz w:val="24"/>
+          <w:szCs w:val="24"/>
+        </w:rPr>
+        <w:t xml:space="preserve"> is controlled by the </w:t>
+      </w:r>
+      <w:r>
+        <w:rPr>
+          <w:rFonts w:cstheme="minorHAnsi"/>
+          <w:sz w:val="24"/>
+          <w:szCs w:val="24"/>
+        </w:rPr>
+        <w:t>damage proteins XPC-rad23B and</w:t>
+      </w:r>
+      <w:r>
+        <w:rPr>
+          <w:rFonts w:cstheme="minorHAnsi"/>
+          <w:sz w:val="24"/>
+          <w:szCs w:val="24"/>
+        </w:rPr>
+        <w:t xml:space="preserve"> </w:t>
+      </w:r>
+      <w:r>
+        <w:rPr>
+          <w:rFonts w:cstheme="minorHAnsi"/>
+          <w:sz w:val="24"/>
+          <w:szCs w:val="24"/>
+        </w:rPr>
+        <w:t xml:space="preserve">DDB1-DDB2 </w:t>
+      </w:r>
+      <w:r>
+        <w:rPr>
+          <w:rFonts w:cstheme="minorHAnsi"/>
+          <w:sz w:val="24"/>
+          <w:szCs w:val="24"/>
+        </w:rPr>
+        <w:t xml:space="preserve">heterodimer </w:t>
+      </w:r>
+      <w:r>
+        <w:rPr>
+          <w:rFonts w:cstheme="minorHAnsi"/>
+          <w:sz w:val="24"/>
+          <w:szCs w:val="24"/>
+        </w:rPr>
+        <w:t>(</w:t>
+      </w:r>
+      <w:r>
+        <w:rPr>
+          <w:rFonts w:cstheme="minorHAnsi"/>
+          <w:sz w:val="24"/>
+          <w:szCs w:val="24"/>
+        </w:rPr>
+        <w:t>XPE</w:t>
+      </w:r>
+      <w:r>
+        <w:rPr>
+          <w:rFonts w:cstheme="minorHAnsi"/>
+          <w:sz w:val="24"/>
+          <w:szCs w:val="24"/>
+        </w:rPr>
+        <w:t xml:space="preserve"> factor)</w:t>
+      </w:r>
+      <w:r>
+        <w:rPr>
+          <w:rFonts w:cstheme="minorHAnsi"/>
+          <w:sz w:val="24"/>
+          <w:szCs w:val="24"/>
+        </w:rPr>
+        <w:t xml:space="preserve"> which recognize helix </w:t>
+      </w:r>
+      <w:r>
+        <w:rPr>
+          <w:rFonts w:cstheme="minorHAnsi"/>
+          <w:sz w:val="24"/>
+          <w:szCs w:val="24"/>
+        </w:rPr>
+        <w:t>distortions</w:t>
+      </w:r>
+      <w:r>
+        <w:rPr>
+          <w:rFonts w:cstheme="minorHAnsi"/>
+          <w:sz w:val="24"/>
+          <w:szCs w:val="24"/>
+        </w:rPr>
+        <w:t>.</w:t>
+      </w:r>
+    </w:p>
+    <w:p>
+      <w:pPr>
+        <w:pStyle w:val="ListParagraph"/>
+        <w:numPr>
+          <w:ilvl w:val="0"/>
+          <w:numId w:val="36"/>
+        </w:numPr>
+        <w:spacing w:after="0"/>
+        <w:rPr>
+          <w:rFonts w:cstheme="minorHAnsi"/>
+        </w:rPr>
+      </w:pPr>
+      <w:r>
+        <w:rPr>
+          <w:rFonts w:cstheme="minorHAnsi"/>
+          <w:b/>
+          <w:bCs/>
+          <w:sz w:val="24"/>
+          <w:szCs w:val="24"/>
+        </w:rPr>
+        <w:t>Transcription-coupled nucleotide excision repair</w:t>
+      </w:r>
+      <w:r>
+        <w:rPr>
+          <w:rFonts w:cstheme="minorHAnsi"/>
+          <w:sz w:val="24"/>
+          <w:szCs w:val="24"/>
+        </w:rPr>
+        <w:t xml:space="preserve"> (TC-NER): </w:t>
+      </w:r>
+      <w:r>
+        <w:rPr>
+          <w:rFonts w:cstheme="minorHAnsi"/>
+          <w:sz w:val="24"/>
+          <w:szCs w:val="24"/>
+        </w:rPr>
+        <w:t>contrary to GG-NER</w:t>
+      </w:r>
+      <w:r>
+        <w:rPr>
+          <w:rFonts w:cstheme="minorHAnsi"/>
+          <w:sz w:val="24"/>
+          <w:szCs w:val="24"/>
+        </w:rPr>
+        <w:t xml:space="preserve">, </w:t>
+      </w:r>
+      <w:r>
+        <w:rPr>
+          <w:rFonts w:cstheme="minorHAnsi"/>
+          <w:sz w:val="24"/>
+          <w:szCs w:val="24"/>
+        </w:rPr>
+        <w:t xml:space="preserve">does not require XPC or DDB proteins to recognize DNA distortion, and </w:t>
+      </w:r>
+      <w:r>
+        <w:rPr>
+          <w:rFonts w:cstheme="minorHAnsi"/>
+          <w:sz w:val="24"/>
+          <w:szCs w:val="24"/>
+        </w:rPr>
+        <w:t xml:space="preserve">is initiated when RNA polymerase is stalled at the damaged sites of a </w:t>
+      </w:r>
+      <w:r>
+        <w:rPr>
+          <w:rFonts w:cstheme="minorHAnsi"/>
+          <w:sz w:val="24"/>
+          <w:szCs w:val="24"/>
+        </w:rPr>
+        <w:t>transcribed DNA strand.</w:t>
+      </w:r>
+      <w:r>
+        <w:rPr>
+          <w:rFonts w:cstheme="minorHAnsi"/>
+          <w:sz w:val="24"/>
+          <w:szCs w:val="24"/>
+        </w:rPr>
+        <w:t xml:space="preserve"> </w:t>
+      </w:r>
+      <w:r>
+        <w:rPr>
+          <w:rFonts w:cstheme="minorHAnsi"/>
+          <w:sz w:val="24"/>
+          <w:szCs w:val="24"/>
+        </w:rPr>
+        <w:t xml:space="preserve">Instead of </w:t>
+      </w:r>
+      <w:r>
+        <w:rPr>
+          <w:rFonts w:cstheme="minorHAnsi"/>
+          <w:sz w:val="24"/>
+          <w:szCs w:val="24"/>
+        </w:rPr>
+        <w:t>XPC</w:t>
+      </w:r>
+      <w:r>
+        <w:rPr>
+          <w:rFonts w:cstheme="minorHAnsi"/>
+          <w:sz w:val="24"/>
+          <w:szCs w:val="24"/>
+        </w:rPr>
+        <w:t xml:space="preserve"> , </w:t>
+      </w:r>
+      <w:r>
+        <w:rPr>
+          <w:rFonts w:cstheme="minorHAnsi"/>
+          <w:sz w:val="24"/>
+          <w:szCs w:val="24"/>
+        </w:rPr>
+        <w:t xml:space="preserve">CSA and CSB proteins </w:t>
+      </w:r>
+      <w:r>
+        <w:rPr>
+          <w:rFonts w:cstheme="minorHAnsi"/>
+          <w:sz w:val="24"/>
+          <w:szCs w:val="24"/>
+        </w:rPr>
+        <w:t xml:space="preserve">can </w:t>
+      </w:r>
+      <w:r>
+        <w:rPr>
+          <w:rFonts w:cstheme="minorHAnsi"/>
+          <w:sz w:val="24"/>
+          <w:szCs w:val="24"/>
+        </w:rPr>
+        <w:t>bind to some types of DNA damages.</w:t>
+      </w:r>
+    </w:p>
+    <w:p>
+      <w:pPr>
+        <w:rPr>
+          <w:rFonts w:asciiTheme="minorHAnsi" w:hAnsiTheme="minorHAnsi" w:cstheme="minorHAnsi"/>
+        </w:rPr>
+      </w:pPr>
+      <w:r>
+        <w:rPr>
+          <w:rFonts w:asciiTheme="minorHAnsi" w:hAnsiTheme="minorHAnsi" w:cstheme="minorHAnsi"/>
+        </w:rPr>
+        <w:t>Genetic mutations in the NER pat</w:t>
+      </w:r>
+      <w:r>
+        <w:rPr>
+          <w:rFonts w:asciiTheme="minorHAnsi" w:hAnsiTheme="minorHAnsi" w:cstheme="minorHAnsi"/>
+        </w:rPr>
+        <w:t>h</w:t>
+      </w:r>
+      <w:r>
+        <w:rPr>
+          <w:rFonts w:asciiTheme="minorHAnsi" w:hAnsiTheme="minorHAnsi" w:cstheme="minorHAnsi"/>
+        </w:rPr>
+        <w:t xml:space="preserve">way genes are responsible for genetic disorders including xeroderma pigmentosum (XP), the </w:t>
+      </w:r>
+      <w:r>
+        <w:rPr>
+          <w:rFonts w:asciiTheme="minorHAnsi" w:hAnsiTheme="minorHAnsi" w:cstheme="minorHAnsi"/>
+        </w:rPr>
+        <w:t>C</w:t>
+      </w:r>
+      <w:r>
+        <w:rPr>
+          <w:rFonts w:asciiTheme="minorHAnsi" w:hAnsiTheme="minorHAnsi" w:cstheme="minorHAnsi"/>
+        </w:rPr>
+        <w:t>ockayne syndrome (CS), and trichothiodystrophy (TTD).</w:t>
+      </w:r>
+    </w:p>
+    <w:p>
+      <w:pPr>
+        <w:rPr>
+          <w:rFonts w:asciiTheme="minorHAnsi" w:hAnsiTheme="minorHAnsi" w:cstheme="minorHAnsi"/>
+        </w:rPr>
+      </w:pPr>
+      <w:r>
+        <w:rPr>
+          <w:rFonts w:asciiTheme="minorHAnsi" w:hAnsiTheme="minorHAnsi" w:cstheme="minorHAnsi"/>
+        </w:rPr>
+        <w:t>In prokaryotes, t</w:t>
+      </w:r>
+      <w:r>
+        <w:rPr>
+          <w:rFonts w:asciiTheme="minorHAnsi" w:hAnsiTheme="minorHAnsi" w:cstheme="minorHAnsi"/>
+        </w:rPr>
+        <w:t xml:space="preserve">he excision process is similar to the one in eukaryotes, </w:t>
+      </w:r>
+      <w:r>
+        <w:rPr>
+          <w:rFonts w:asciiTheme="minorHAnsi" w:hAnsiTheme="minorHAnsi" w:cstheme="minorHAnsi"/>
+        </w:rPr>
+        <w:t xml:space="preserve">but is controlled by less proteins; the </w:t>
+      </w:r>
+      <w:proofErr w:type="spellStart"/>
+      <w:r>
+        <w:rPr>
+          <w:rFonts w:asciiTheme="minorHAnsi" w:hAnsiTheme="minorHAnsi" w:cstheme="minorHAnsi"/>
+        </w:rPr>
+        <w:t>Uvr</w:t>
+      </w:r>
+      <w:proofErr w:type="spellEnd"/>
+      <w:r>
+        <w:rPr>
+          <w:rFonts w:asciiTheme="minorHAnsi" w:hAnsiTheme="minorHAnsi" w:cstheme="minorHAnsi"/>
+        </w:rPr>
+        <w:t xml:space="preserve"> proteins (</w:t>
+      </w:r>
+      <w:proofErr w:type="spellStart"/>
+      <w:r>
+        <w:rPr>
+          <w:rFonts w:asciiTheme="minorHAnsi" w:hAnsiTheme="minorHAnsi" w:cstheme="minorHAnsi"/>
+        </w:rPr>
+        <w:t>UvrA</w:t>
+      </w:r>
+      <w:proofErr w:type="spellEnd"/>
+      <w:r>
+        <w:rPr>
+          <w:rFonts w:asciiTheme="minorHAnsi" w:hAnsiTheme="minorHAnsi" w:cstheme="minorHAnsi"/>
+        </w:rPr>
+        <w:t xml:space="preserve">, </w:t>
+      </w:r>
+      <w:proofErr w:type="spellStart"/>
+      <w:r>
+        <w:rPr>
+          <w:rFonts w:asciiTheme="minorHAnsi" w:hAnsiTheme="minorHAnsi" w:cstheme="minorHAnsi"/>
+        </w:rPr>
+        <w:t>Uvr</w:t>
+      </w:r>
+      <w:r>
+        <w:rPr>
+          <w:rFonts w:asciiTheme="minorHAnsi" w:hAnsiTheme="minorHAnsi" w:cstheme="minorHAnsi"/>
+        </w:rPr>
+        <w:t>B</w:t>
+      </w:r>
+      <w:proofErr w:type="spellEnd"/>
+      <w:r>
+        <w:rPr>
+          <w:rFonts w:asciiTheme="minorHAnsi" w:hAnsiTheme="minorHAnsi" w:cstheme="minorHAnsi"/>
+        </w:rPr>
+        <w:t xml:space="preserve">, </w:t>
+      </w:r>
+      <w:proofErr w:type="spellStart"/>
+      <w:r>
+        <w:rPr>
+          <w:rFonts w:asciiTheme="minorHAnsi" w:hAnsiTheme="minorHAnsi" w:cstheme="minorHAnsi"/>
+        </w:rPr>
+        <w:t>Uvr</w:t>
+      </w:r>
+      <w:r>
+        <w:rPr>
+          <w:rFonts w:asciiTheme="minorHAnsi" w:hAnsiTheme="minorHAnsi" w:cstheme="minorHAnsi"/>
+        </w:rPr>
+        <w:t>C</w:t>
+      </w:r>
+      <w:proofErr w:type="spellEnd"/>
+      <w:r>
+        <w:rPr>
+          <w:rFonts w:asciiTheme="minorHAnsi" w:hAnsiTheme="minorHAnsi" w:cstheme="minorHAnsi"/>
+        </w:rPr>
+        <w:t>), and the motor protein DNA helicase II. TC-NER also exists in bacteria and is activated by the TRCF protein.</w:t>
+      </w:r>
+      <w:r>
+        <w:rPr>
+          <w:rFonts w:asciiTheme="minorHAnsi" w:hAnsiTheme="minorHAnsi" w:cstheme="minorHAnsi"/>
+        </w:rPr>
+        <w:t xml:space="preserve"> In addition, bacteria, and many other organisms including fungi, plants, fruit flies and frogs but not humans, have another UV incurred DNA damage repair mechanism</w:t>
+      </w:r>
+      <w:r>
+        <w:rPr>
+          <w:rFonts w:asciiTheme="minorHAnsi" w:hAnsiTheme="minorHAnsi" w:cstheme="minorHAnsi"/>
+        </w:rPr>
+        <w:t>:</w:t>
+      </w:r>
+      <w:r>
+        <w:rPr>
+          <w:rFonts w:asciiTheme="minorHAnsi" w:hAnsiTheme="minorHAnsi" w:cstheme="minorHAnsi"/>
+        </w:rPr>
+        <w:t xml:space="preserve"> photoreactivation.</w:t>
+      </w:r>
+      <w:r>
+        <w:rPr>
+          <w:rFonts w:asciiTheme="minorHAnsi" w:hAnsiTheme="minorHAnsi" w:cstheme="minorHAnsi"/>
+        </w:rPr>
+        <w:t xml:space="preserve"> During photoreactivation</w:t>
+      </w:r>
+      <w:r>
+        <w:rPr>
+          <w:rFonts w:asciiTheme="minorHAnsi" w:hAnsiTheme="minorHAnsi" w:cstheme="minorHAnsi"/>
+        </w:rPr>
+        <w:t>,</w:t>
+      </w:r>
+      <w:r>
+        <w:rPr>
+          <w:rFonts w:asciiTheme="minorHAnsi" w:hAnsiTheme="minorHAnsi" w:cstheme="minorHAnsi"/>
+        </w:rPr>
+        <w:t xml:space="preserve"> the enzyme </w:t>
+      </w:r>
+      <w:r>
+        <w:rPr>
+          <w:rFonts w:asciiTheme="minorHAnsi" w:hAnsiTheme="minorHAnsi" w:cstheme="minorHAnsi"/>
+        </w:rPr>
+        <w:t>photolyase</w:t>
+      </w:r>
+      <w:r>
+        <w:rPr>
+          <w:rFonts w:asciiTheme="minorHAnsi" w:hAnsiTheme="minorHAnsi" w:cstheme="minorHAnsi"/>
+        </w:rPr>
+        <w:t xml:space="preserve"> </w:t>
+      </w:r>
+      <w:r>
+        <w:rPr>
+          <w:rFonts w:asciiTheme="minorHAnsi" w:hAnsiTheme="minorHAnsi" w:cstheme="minorHAnsi"/>
+        </w:rPr>
+        <w:t xml:space="preserve">binds to CPDs </w:t>
+      </w:r>
+      <w:r>
+        <w:rPr>
+          <w:rFonts w:asciiTheme="minorHAnsi" w:hAnsiTheme="minorHAnsi" w:cstheme="minorHAnsi"/>
+        </w:rPr>
+        <w:t xml:space="preserve">and the chromophore </w:t>
+      </w:r>
+      <w:r>
+        <w:rPr>
+          <w:rFonts w:asciiTheme="minorHAnsi" w:hAnsiTheme="minorHAnsi" w:cstheme="minorHAnsi"/>
+        </w:rPr>
+        <w:t xml:space="preserve">molecules </w:t>
+      </w:r>
+      <w:r>
+        <w:rPr>
+          <w:rFonts w:asciiTheme="minorHAnsi" w:hAnsiTheme="minorHAnsi" w:cstheme="minorHAnsi"/>
+        </w:rPr>
+        <w:t>convert light into chemical energy required to revert the DNA damages</w:t>
+      </w:r>
+      <w:r>
+        <w:rPr>
+          <w:rFonts w:asciiTheme="minorHAnsi" w:hAnsiTheme="minorHAnsi" w:cstheme="minorHAnsi"/>
+        </w:rPr>
+        <w:t>.</w:t>
+      </w:r>
+    </w:p>
+    <w:p>
+      <w:pPr>
+        <w:rPr>
+          <w:rFonts w:asciiTheme="minorHAnsi" w:hAnsiTheme="minorHAnsi" w:cstheme="minorHAnsi"/>
+          <w:b/>
+          <w:bCs/>
+        </w:rPr>
+      </w:pPr>
+      <w:r>
+        <w:rPr>
+          <w:rFonts w:asciiTheme="minorHAnsi" w:hAnsiTheme="minorHAnsi" w:cstheme="minorHAnsi"/>
+        </w:rPr>
+        <w:t xml:space="preserve">Excision repair pathways such as NER and BER can be bypassed: </w:t>
+      </w:r>
+      <w:proofErr w:type="spellStart"/>
+      <w:r>
+        <w:rPr>
+          <w:rFonts w:asciiTheme="minorHAnsi" w:hAnsiTheme="minorHAnsi" w:cstheme="minorHAnsi"/>
+        </w:rPr>
+        <w:t>translesion</w:t>
+      </w:r>
+      <w:proofErr w:type="spellEnd"/>
+      <w:r>
+        <w:rPr>
+          <w:rFonts w:asciiTheme="minorHAnsi" w:hAnsiTheme="minorHAnsi" w:cstheme="minorHAnsi"/>
+        </w:rPr>
+        <w:t xml:space="preserve"> </w:t>
+      </w:r>
+      <w:r>
+        <w:rPr>
+          <w:rFonts w:asciiTheme="minorHAnsi" w:hAnsiTheme="minorHAnsi" w:cstheme="minorHAnsi"/>
+        </w:rPr>
+        <w:t>synthesis</w:t>
+      </w:r>
+      <w:r>
+        <w:rPr>
+          <w:rFonts w:asciiTheme="minorHAnsi" w:hAnsiTheme="minorHAnsi" w:cstheme="minorHAnsi"/>
+        </w:rPr>
+        <w:t xml:space="preserve"> </w:t>
+      </w:r>
+      <w:r>
+        <w:rPr>
+          <w:rFonts w:asciiTheme="minorHAnsi" w:hAnsiTheme="minorHAnsi" w:cstheme="minorHAnsi"/>
+        </w:rPr>
+        <w:t>polymerases can substitute for a DNA polymerase that has stalled at the replication fork du</w:t>
+      </w:r>
+      <w:r>
+        <w:rPr>
+          <w:rFonts w:asciiTheme="minorHAnsi" w:hAnsiTheme="minorHAnsi" w:cstheme="minorHAnsi"/>
+        </w:rPr>
+        <w:t>e</w:t>
+      </w:r>
+      <w:r>
+        <w:rPr>
+          <w:rFonts w:asciiTheme="minorHAnsi" w:hAnsiTheme="minorHAnsi" w:cstheme="minorHAnsi"/>
+        </w:rPr>
+        <w:t xml:space="preserve"> to DNA damage</w:t>
+      </w:r>
+      <w:r>
+        <w:rPr>
+          <w:rFonts w:asciiTheme="minorHAnsi" w:hAnsiTheme="minorHAnsi" w:cstheme="minorHAnsi"/>
+        </w:rPr>
+        <w:t xml:space="preserve">, and </w:t>
+      </w:r>
+      <w:r>
+        <w:rPr>
+          <w:rFonts w:asciiTheme="minorHAnsi" w:hAnsiTheme="minorHAnsi" w:cstheme="minorHAnsi"/>
+        </w:rPr>
+        <w:t>allow DNA replication process to continue.</w:t>
+      </w:r>
+      <w:r>
+        <w:rPr>
+          <w:rFonts w:asciiTheme="minorHAnsi" w:hAnsiTheme="minorHAnsi" w:cstheme="minorHAnsi"/>
+        </w:rPr>
+        <w:t xml:space="preserve"> </w:t>
+      </w:r>
+      <w:r>
+        <w:rPr>
+          <w:rFonts w:asciiTheme="minorHAnsi" w:hAnsiTheme="minorHAnsi" w:cstheme="minorHAnsi"/>
+        </w:rPr>
+        <w:t xml:space="preserve">These DNA polymerases are </w:t>
+      </w:r>
+      <w:r>
+        <w:rPr>
+          <w:rFonts w:asciiTheme="minorHAnsi" w:hAnsiTheme="minorHAnsi" w:cstheme="minorHAnsi"/>
+        </w:rPr>
+        <w:lastRenderedPageBreak/>
+        <w:t xml:space="preserve">tightly regulated. </w:t>
+      </w:r>
+      <w:proofErr w:type="spellStart"/>
+      <w:r>
+        <w:rPr>
+          <w:rFonts w:asciiTheme="minorHAnsi" w:hAnsiTheme="minorHAnsi" w:cstheme="minorHAnsi"/>
+        </w:rPr>
+        <w:t>Translesion</w:t>
+      </w:r>
+      <w:proofErr w:type="spellEnd"/>
+      <w:r>
+        <w:rPr>
+          <w:rFonts w:asciiTheme="minorHAnsi" w:hAnsiTheme="minorHAnsi" w:cstheme="minorHAnsi"/>
+        </w:rPr>
+        <w:t xml:space="preserve"> mutations and slippages can accumulate over time and cause cancer. In some </w:t>
+      </w:r>
+      <w:r>
+        <w:rPr>
+          <w:rFonts w:asciiTheme="minorHAnsi" w:hAnsiTheme="minorHAnsi" w:cstheme="minorHAnsi"/>
+        </w:rPr>
+        <w:t>cases,</w:t>
+      </w:r>
+      <w:r>
+        <w:rPr>
+          <w:rFonts w:asciiTheme="minorHAnsi" w:hAnsiTheme="minorHAnsi" w:cstheme="minorHAnsi"/>
+        </w:rPr>
+        <w:t xml:space="preserve"> these mutations are beneficial for the survival of the </w:t>
+      </w:r>
+      <w:r>
+        <w:rPr>
+          <w:rFonts w:asciiTheme="minorHAnsi" w:hAnsiTheme="minorHAnsi" w:cstheme="minorHAnsi"/>
+        </w:rPr>
+        <w:t xml:space="preserve">population </w:t>
+      </w:r>
+      <w:r>
+        <w:rPr>
+          <w:rFonts w:asciiTheme="minorHAnsi" w:hAnsiTheme="minorHAnsi" w:cstheme="minorHAnsi"/>
+        </w:rPr>
+        <w:t>and also source of genetic variation</w:t>
+      </w:r>
+      <w:r>
+        <w:rPr>
+          <w:rFonts w:asciiTheme="minorHAnsi" w:hAnsiTheme="minorHAnsi" w:cstheme="minorHAnsi"/>
+        </w:rPr>
+        <w:t xml:space="preserve"> required by evolution</w:t>
+      </w:r>
+      <w:r>
+        <w:rPr>
+          <w:rFonts w:asciiTheme="minorHAnsi" w:hAnsiTheme="minorHAnsi" w:cstheme="minorHAnsi"/>
+        </w:rPr>
+        <w:t>.</w:t>
+      </w:r>
+    </w:p>
+    <w:p>
+      <w:pPr>
+        <w:rPr>
+          <w:rFonts w:cstheme="minorHAnsi"/>
+        </w:rPr>
+      </w:pPr>
+    </w:p>
+    <w:p>
+      <w:pPr>
+        <w:pStyle w:val="Bibliography"/>
+        <w:rPr>
+          <w:rFonts w:ascii="Times New Roman" w:hAnsi="Times New Roman" w:cs="Times New Roman"/>
+          <w:sz w:val="24"/>
+        </w:rPr>
+      </w:pPr>
+      <w:r>
+        <w:rPr>
+          <w:rFonts w:cstheme="minorHAnsi"/>
+        </w:rPr>
+        <w:fldChar w:fldCharType="begin"/>
+      </w:r>
+      <w:r>
+        <w:rPr>
+          <w:rFonts w:cstheme="minorHAnsi"/>
+        </w:rPr>
+        <w:instrText xml:space="preserve"> ADDIN ZOTERO_BIBL {"uncited":[],"omitted":[],"custom":[]} CSL_BIBLIOGRAPHY </w:instrText>
+      </w:r>
+      <w:r>
+        <w:rPr>
+          <w:rFonts w:cstheme="minorHAnsi"/>
+        </w:rPr>
+        <w:fldChar w:fldCharType="separate"/>
+      </w:r>
+      <w:r>
+        <w:rPr>
+          <w:rFonts w:ascii="Times New Roman" w:hAnsi="Times New Roman" w:cs="Times New Roman"/>
+          <w:sz w:val="24"/>
+        </w:rPr>
+        <w:t>[1]</w:t>
+      </w:r>
+      <w:r>
+        <w:rPr>
+          <w:rFonts w:ascii="Times New Roman" w:hAnsi="Times New Roman" w:cs="Times New Roman"/>
+          <w:sz w:val="24"/>
+        </w:rPr>
+        <w:tab/>
+        <w:t>“</w:t>
+      </w:r>
+      <w:proofErr w:type="spellStart"/>
+      <w:r>
+        <w:rPr>
+          <w:rFonts w:ascii="Times New Roman" w:hAnsi="Times New Roman" w:cs="Times New Roman"/>
+          <w:sz w:val="24"/>
+        </w:rPr>
+        <w:t>Cyclobutane</w:t>
+      </w:r>
+      <w:proofErr w:type="spellEnd"/>
+      <w:r>
+        <w:rPr>
+          <w:rFonts w:ascii="Times New Roman" w:hAnsi="Times New Roman" w:cs="Times New Roman"/>
+          <w:sz w:val="24"/>
+        </w:rPr>
+        <w:t xml:space="preserve"> pyrimidine dimers are predominant DNA lesions in whole human skin exposed to UVA radiation.” https://www.pnas.org/doi/10.1073/pnas.0604213103 (accessed Apr. 14, 2022).</w:t>
+      </w:r>
+    </w:p>
+    <w:p>
+      <w:pPr>
+        <w:pStyle w:val="Bibliography"/>
+        <w:rPr>
+          <w:rFonts w:ascii="Times New Roman" w:hAnsi="Times New Roman" w:cs="Times New Roman"/>
+          <w:sz w:val="24"/>
+        </w:rPr>
+      </w:pPr>
+      <w:r>
+        <w:rPr>
+          <w:rFonts w:ascii="Times New Roman" w:hAnsi="Times New Roman" w:cs="Times New Roman"/>
+          <w:sz w:val="24"/>
+        </w:rPr>
+        <w:t>[2]</w:t>
+      </w:r>
+      <w:r>
+        <w:rPr>
+          <w:rFonts w:ascii="Times New Roman" w:hAnsi="Times New Roman" w:cs="Times New Roman"/>
+          <w:sz w:val="24"/>
+        </w:rPr>
+        <w:tab/>
+        <w:t xml:space="preserve">N. Chatterjee and G. C. Walker, “Mechanisms of DNA damage, repair and mutagenesis,” </w:t>
+      </w:r>
+      <w:r>
+        <w:rPr>
+          <w:rFonts w:ascii="Times New Roman" w:hAnsi="Times New Roman" w:cs="Times New Roman"/>
+          <w:i/>
+          <w:iCs/>
+          <w:sz w:val="24"/>
+        </w:rPr>
+        <w:t>Environ Mol Mutagen</w:t>
+      </w:r>
+      <w:r>
+        <w:rPr>
+          <w:rFonts w:ascii="Times New Roman" w:hAnsi="Times New Roman" w:cs="Times New Roman"/>
+          <w:sz w:val="24"/>
+        </w:rPr>
+        <w:t xml:space="preserve">, vol. 58, no. 5, pp. 235–263, Jun. 2017, </w:t>
+      </w:r>
+      <w:proofErr w:type="spellStart"/>
+      <w:r>
+        <w:rPr>
+          <w:rFonts w:ascii="Times New Roman" w:hAnsi="Times New Roman" w:cs="Times New Roman"/>
+          <w:sz w:val="24"/>
+        </w:rPr>
+        <w:t>doi</w:t>
+      </w:r>
+      <w:proofErr w:type="spellEnd"/>
+      <w:r>
+        <w:rPr>
+          <w:rFonts w:ascii="Times New Roman" w:hAnsi="Times New Roman" w:cs="Times New Roman"/>
+          <w:sz w:val="24"/>
+        </w:rPr>
+        <w:t>: 10.1002/em.22087.</w:t>
+      </w:r>
+    </w:p>
+    <w:p>
+      <w:pPr>
+        <w:rPr>
+          <w:rFonts w:cstheme="minorHAnsi"/>
+        </w:rPr>
+      </w:pPr>
+      <w:r>
+        <w:rPr>
+          <w:rFonts w:cstheme="minorHAnsi"/>
+        </w:rPr>
+        <w:fldChar w:fldCharType="end"/>
       </w:r>
     </w:p>
     <w:sectPr>
@@ -929,6 +1920,119 @@
     </w:lvl>
   </w:abstractNum>
   <w:abstractNum w:abstractNumId="6" w15:restartNumberingAfterBreak="0">
+    <w:nsid w:val="194769D3"/>
+    <w:multiLevelType w:val="hybridMultilevel"/>
+    <w:tmpl w:val="498ACBCC"/>
+    <w:lvl w:ilvl="0" w:tplc="04090001">
+      <w:start w:val="1"/>
+      <w:numFmt w:val="bullet"/>
+      <w:lvlText w:val=""/>
+      <w:lvlJc w:val="left"/>
+      <w:pPr>
+        <w:ind w:left="360" w:hanging="360"/>
+      </w:pPr>
+      <w:rPr>
+        <w:rFonts w:ascii="Symbol" w:hAnsi="Symbol" w:hint="default"/>
+      </w:rPr>
+    </w:lvl>
+    <w:lvl w:ilvl="1" w:tplc="04090003" w:tentative="1">
+      <w:start w:val="1"/>
+      <w:numFmt w:val="bullet"/>
+      <w:lvlText w:val="o"/>
+      <w:lvlJc w:val="left"/>
+      <w:pPr>
+        <w:ind w:left="1080" w:hanging="360"/>
+      </w:pPr>
+      <w:rPr>
+        <w:rFonts w:ascii="Courier New" w:hAnsi="Courier New" w:cs="Courier New" w:hint="default"/>
+      </w:rPr>
+    </w:lvl>
+    <w:lvl w:ilvl="2" w:tplc="04090005" w:tentative="1">
+      <w:start w:val="1"/>
+      <w:numFmt w:val="bullet"/>
+      <w:lvlText w:val=""/>
+      <w:lvlJc w:val="left"/>
+      <w:pPr>
+        <w:ind w:left="1800" w:hanging="360"/>
+      </w:pPr>
+      <w:rPr>
+        <w:rFonts w:ascii="Wingdings" w:hAnsi="Wingdings" w:hint="default"/>
+      </w:rPr>
+    </w:lvl>
+    <w:lvl w:ilvl="3" w:tplc="04090001" w:tentative="1">
+      <w:start w:val="1"/>
+      <w:numFmt w:val="bullet"/>
+      <w:lvlText w:val=""/>
+      <w:lvlJc w:val="left"/>
+      <w:pPr>
+        <w:ind w:left="2520" w:hanging="360"/>
+      </w:pPr>
+      <w:rPr>
+        <w:rFonts w:ascii="Symbol" w:hAnsi="Symbol" w:hint="default"/>
+      </w:rPr>
+    </w:lvl>
+    <w:lvl w:ilvl="4" w:tplc="04090003" w:tentative="1">
+      <w:start w:val="1"/>
+      <w:numFmt w:val="bullet"/>
+      <w:lvlText w:val="o"/>
+      <w:lvlJc w:val="left"/>
+      <w:pPr>
+        <w:ind w:left="3240" w:hanging="360"/>
+      </w:pPr>
+      <w:rPr>
+        <w:rFonts w:ascii="Courier New" w:hAnsi="Courier New" w:cs="Courier New" w:hint="default"/>
+      </w:rPr>
+    </w:lvl>
+    <w:lvl w:ilvl="5" w:tplc="04090005" w:tentative="1">
+      <w:start w:val="1"/>
+      <w:numFmt w:val="bullet"/>
+      <w:lvlText w:val=""/>
+      <w:lvlJc w:val="left"/>
+      <w:pPr>
+        <w:ind w:left="3960" w:hanging="360"/>
+      </w:pPr>
+      <w:rPr>
+        <w:rFonts w:ascii="Wingdings" w:hAnsi="Wingdings" w:hint="default"/>
+      </w:rPr>
+    </w:lvl>
+    <w:lvl w:ilvl="6" w:tplc="04090001" w:tentative="1">
+      <w:start w:val="1"/>
+      <w:numFmt w:val="bullet"/>
+      <w:lvlText w:val=""/>
+      <w:lvlJc w:val="left"/>
+      <w:pPr>
+        <w:ind w:left="4680" w:hanging="360"/>
+      </w:pPr>
+      <w:rPr>
+        <w:rFonts w:ascii="Symbol" w:hAnsi="Symbol" w:hint="default"/>
+      </w:rPr>
+    </w:lvl>
+    <w:lvl w:ilvl="7" w:tplc="04090003" w:tentative="1">
+      <w:start w:val="1"/>
+      <w:numFmt w:val="bullet"/>
+      <w:lvlText w:val="o"/>
+      <w:lvlJc w:val="left"/>
+      <w:pPr>
+        <w:ind w:left="5400" w:hanging="360"/>
+      </w:pPr>
+      <w:rPr>
+        <w:rFonts w:ascii="Courier New" w:hAnsi="Courier New" w:cs="Courier New" w:hint="default"/>
+      </w:rPr>
+    </w:lvl>
+    <w:lvl w:ilvl="8" w:tplc="04090005" w:tentative="1">
+      <w:start w:val="1"/>
+      <w:numFmt w:val="bullet"/>
+      <w:lvlText w:val=""/>
+      <w:lvlJc w:val="left"/>
+      <w:pPr>
+        <w:ind w:left="6120" w:hanging="360"/>
+      </w:pPr>
+      <w:rPr>
+        <w:rFonts w:ascii="Wingdings" w:hAnsi="Wingdings" w:hint="default"/>
+      </w:rPr>
+    </w:lvl>
+  </w:abstractNum>
+  <w:abstractNum w:abstractNumId="7" w15:restartNumberingAfterBreak="0">
     <w:nsid w:val="1BD56BB9"/>
     <w:multiLevelType w:val="hybridMultilevel"/>
     <w:tmpl w:val="C8B20944"/>
@@ -1014,7 +2118,7 @@
       </w:pPr>
     </w:lvl>
   </w:abstractNum>
-  <w:abstractNum w:abstractNumId="7" w15:restartNumberingAfterBreak="0">
+  <w:abstractNum w:abstractNumId="8" w15:restartNumberingAfterBreak="0">
     <w:nsid w:val="225303A5"/>
     <w:multiLevelType w:val="hybridMultilevel"/>
     <w:tmpl w:val="0422F73E"/>
@@ -1127,7 +2231,7 @@
       </w:rPr>
     </w:lvl>
   </w:abstractNum>
-  <w:abstractNum w:abstractNumId="8" w15:restartNumberingAfterBreak="0">
+  <w:abstractNum w:abstractNumId="9" w15:restartNumberingAfterBreak="0">
     <w:nsid w:val="23A537C6"/>
     <w:multiLevelType w:val="hybridMultilevel"/>
     <w:tmpl w:val="B6985FDA"/>
@@ -1240,7 +2344,7 @@
       </w:rPr>
     </w:lvl>
   </w:abstractNum>
-  <w:abstractNum w:abstractNumId="9" w15:restartNumberingAfterBreak="0">
+  <w:abstractNum w:abstractNumId="10" w15:restartNumberingAfterBreak="0">
     <w:nsid w:val="24911A1A"/>
     <w:multiLevelType w:val="hybridMultilevel"/>
     <w:tmpl w:val="2952AFAA"/>
@@ -1353,7 +2457,7 @@
       </w:rPr>
     </w:lvl>
   </w:abstractNum>
-  <w:abstractNum w:abstractNumId="10" w15:restartNumberingAfterBreak="0">
+  <w:abstractNum w:abstractNumId="11" w15:restartNumberingAfterBreak="0">
     <w:nsid w:val="266D4B70"/>
     <w:multiLevelType w:val="hybridMultilevel"/>
     <w:tmpl w:val="96DAD240"/>
@@ -1466,7 +2570,7 @@
       </w:rPr>
     </w:lvl>
   </w:abstractNum>
-  <w:abstractNum w:abstractNumId="11" w15:restartNumberingAfterBreak="0">
+  <w:abstractNum w:abstractNumId="12" w15:restartNumberingAfterBreak="0">
     <w:nsid w:val="272F666B"/>
     <w:multiLevelType w:val="hybridMultilevel"/>
     <w:tmpl w:val="7E5ABE8C"/>
@@ -1579,7 +2683,7 @@
       </w:rPr>
     </w:lvl>
   </w:abstractNum>
-  <w:abstractNum w:abstractNumId="12" w15:restartNumberingAfterBreak="0">
+  <w:abstractNum w:abstractNumId="13" w15:restartNumberingAfterBreak="0">
     <w:nsid w:val="2A4C65F8"/>
     <w:multiLevelType w:val="hybridMultilevel"/>
     <w:tmpl w:val="5B485320"/>
@@ -1692,7 +2796,7 @@
       </w:rPr>
     </w:lvl>
   </w:abstractNum>
-  <w:abstractNum w:abstractNumId="13" w15:restartNumberingAfterBreak="0">
+  <w:abstractNum w:abstractNumId="14" w15:restartNumberingAfterBreak="0">
     <w:nsid w:val="3F611BE3"/>
     <w:multiLevelType w:val="multilevel"/>
     <w:tmpl w:val="236E978A"/>
@@ -1833,7 +2937,7 @@
       </w:rPr>
     </w:lvl>
   </w:abstractNum>
-  <w:abstractNum w:abstractNumId="14" w15:restartNumberingAfterBreak="0">
+  <w:abstractNum w:abstractNumId="15" w15:restartNumberingAfterBreak="0">
     <w:nsid w:val="42545693"/>
     <w:multiLevelType w:val="hybridMultilevel"/>
     <w:tmpl w:val="48B6D728"/>
@@ -1946,7 +3050,7 @@
       </w:rPr>
     </w:lvl>
   </w:abstractNum>
-  <w:abstractNum w:abstractNumId="15" w15:restartNumberingAfterBreak="0">
+  <w:abstractNum w:abstractNumId="16" w15:restartNumberingAfterBreak="0">
     <w:nsid w:val="478D3496"/>
     <w:multiLevelType w:val="hybridMultilevel"/>
     <w:tmpl w:val="E0162876"/>
@@ -2032,7 +3136,7 @@
       </w:pPr>
     </w:lvl>
   </w:abstractNum>
-  <w:abstractNum w:abstractNumId="16" w15:restartNumberingAfterBreak="0">
+  <w:abstractNum w:abstractNumId="17" w15:restartNumberingAfterBreak="0">
     <w:nsid w:val="4C912C6A"/>
     <w:multiLevelType w:val="hybridMultilevel"/>
     <w:tmpl w:val="5BE24E9C"/>
@@ -2121,7 +3225,7 @@
       </w:pPr>
     </w:lvl>
   </w:abstractNum>
-  <w:abstractNum w:abstractNumId="17" w15:restartNumberingAfterBreak="0">
+  <w:abstractNum w:abstractNumId="18" w15:restartNumberingAfterBreak="0">
     <w:nsid w:val="4EC35E88"/>
     <w:multiLevelType w:val="hybridMultilevel"/>
     <w:tmpl w:val="A8AA3310"/>
@@ -2234,7 +3338,7 @@
       </w:rPr>
     </w:lvl>
   </w:abstractNum>
-  <w:abstractNum w:abstractNumId="18" w15:restartNumberingAfterBreak="0">
+  <w:abstractNum w:abstractNumId="19" w15:restartNumberingAfterBreak="0">
     <w:nsid w:val="52C479E5"/>
     <w:multiLevelType w:val="multilevel"/>
     <w:tmpl w:val="393ABE9C"/>
@@ -2375,7 +3479,7 @@
       </w:rPr>
     </w:lvl>
   </w:abstractNum>
-  <w:abstractNum w:abstractNumId="19" w15:restartNumberingAfterBreak="0">
+  <w:abstractNum w:abstractNumId="20" w15:restartNumberingAfterBreak="0">
     <w:nsid w:val="52D15F71"/>
     <w:multiLevelType w:val="hybridMultilevel"/>
     <w:tmpl w:val="587630B8"/>
@@ -2488,7 +3592,7 @@
       </w:rPr>
     </w:lvl>
   </w:abstractNum>
-  <w:abstractNum w:abstractNumId="20" w15:restartNumberingAfterBreak="0">
+  <w:abstractNum w:abstractNumId="21" w15:restartNumberingAfterBreak="0">
     <w:nsid w:val="53CC6D9B"/>
     <w:multiLevelType w:val="hybridMultilevel"/>
     <w:tmpl w:val="9FBA4BF0"/>
@@ -2601,7 +3705,7 @@
       </w:rPr>
     </w:lvl>
   </w:abstractNum>
-  <w:abstractNum w:abstractNumId="21" w15:restartNumberingAfterBreak="0">
+  <w:abstractNum w:abstractNumId="22" w15:restartNumberingAfterBreak="0">
     <w:nsid w:val="54A20769"/>
     <w:multiLevelType w:val="hybridMultilevel"/>
     <w:tmpl w:val="838AAB1C"/>
@@ -2690,7 +3794,7 @@
       </w:pPr>
     </w:lvl>
   </w:abstractNum>
-  <w:abstractNum w:abstractNumId="22" w15:restartNumberingAfterBreak="0">
+  <w:abstractNum w:abstractNumId="23" w15:restartNumberingAfterBreak="0">
     <w:nsid w:val="55294C51"/>
     <w:multiLevelType w:val="hybridMultilevel"/>
     <w:tmpl w:val="00F29136"/>
@@ -2803,7 +3907,7 @@
       </w:rPr>
     </w:lvl>
   </w:abstractNum>
-  <w:abstractNum w:abstractNumId="23" w15:restartNumberingAfterBreak="0">
+  <w:abstractNum w:abstractNumId="24" w15:restartNumberingAfterBreak="0">
     <w:nsid w:val="570C235A"/>
     <w:multiLevelType w:val="hybridMultilevel"/>
     <w:tmpl w:val="C0E0D410"/>
@@ -2916,7 +4020,7 @@
       </w:rPr>
     </w:lvl>
   </w:abstractNum>
-  <w:abstractNum w:abstractNumId="24" w15:restartNumberingAfterBreak="0">
+  <w:abstractNum w:abstractNumId="25" w15:restartNumberingAfterBreak="0">
     <w:nsid w:val="57D662A4"/>
     <w:multiLevelType w:val="hybridMultilevel"/>
     <w:tmpl w:val="EA30D0D4"/>
@@ -3029,7 +4133,7 @@
       </w:rPr>
     </w:lvl>
   </w:abstractNum>
-  <w:abstractNum w:abstractNumId="25" w15:restartNumberingAfterBreak="0">
+  <w:abstractNum w:abstractNumId="26" w15:restartNumberingAfterBreak="0">
     <w:nsid w:val="58366830"/>
     <w:multiLevelType w:val="hybridMultilevel"/>
     <w:tmpl w:val="75D606E0"/>
@@ -3142,7 +4246,7 @@
       </w:rPr>
     </w:lvl>
   </w:abstractNum>
-  <w:abstractNum w:abstractNumId="26" w15:restartNumberingAfterBreak="0">
+  <w:abstractNum w:abstractNumId="27" w15:restartNumberingAfterBreak="0">
     <w:nsid w:val="5B6446C4"/>
     <w:multiLevelType w:val="hybridMultilevel"/>
     <w:tmpl w:val="8ACC5F82"/>
@@ -3255,7 +4359,7 @@
       </w:rPr>
     </w:lvl>
   </w:abstractNum>
-  <w:abstractNum w:abstractNumId="27" w15:restartNumberingAfterBreak="0">
+  <w:abstractNum w:abstractNumId="28" w15:restartNumberingAfterBreak="0">
     <w:nsid w:val="5BF21F7D"/>
     <w:multiLevelType w:val="hybridMultilevel"/>
     <w:tmpl w:val="522862AC"/>
@@ -3368,7 +4472,7 @@
       </w:rPr>
     </w:lvl>
   </w:abstractNum>
-  <w:abstractNum w:abstractNumId="28" w15:restartNumberingAfterBreak="0">
+  <w:abstractNum w:abstractNumId="29" w15:restartNumberingAfterBreak="0">
     <w:nsid w:val="5E913835"/>
     <w:multiLevelType w:val="hybridMultilevel"/>
     <w:tmpl w:val="686697EC"/>
@@ -3481,7 +4585,7 @@
       </w:rPr>
     </w:lvl>
   </w:abstractNum>
-  <w:abstractNum w:abstractNumId="29" w15:restartNumberingAfterBreak="0">
+  <w:abstractNum w:abstractNumId="30" w15:restartNumberingAfterBreak="0">
     <w:nsid w:val="60E20FA5"/>
     <w:multiLevelType w:val="hybridMultilevel"/>
     <w:tmpl w:val="F1085BDE"/>
@@ -3570,7 +4674,7 @@
       </w:pPr>
     </w:lvl>
   </w:abstractNum>
-  <w:abstractNum w:abstractNumId="30" w15:restartNumberingAfterBreak="0">
+  <w:abstractNum w:abstractNumId="31" w15:restartNumberingAfterBreak="0">
     <w:nsid w:val="65D859A0"/>
     <w:multiLevelType w:val="hybridMultilevel"/>
     <w:tmpl w:val="DE3C62CE"/>
@@ -3683,7 +4787,7 @@
       </w:rPr>
     </w:lvl>
   </w:abstractNum>
-  <w:abstractNum w:abstractNumId="31" w15:restartNumberingAfterBreak="0">
+  <w:abstractNum w:abstractNumId="32" w15:restartNumberingAfterBreak="0">
     <w:nsid w:val="6BB37579"/>
     <w:multiLevelType w:val="hybridMultilevel"/>
     <w:tmpl w:val="C53AD41E"/>
@@ -3796,7 +4900,7 @@
       </w:rPr>
     </w:lvl>
   </w:abstractNum>
-  <w:abstractNum w:abstractNumId="32" w15:restartNumberingAfterBreak="0">
+  <w:abstractNum w:abstractNumId="33" w15:restartNumberingAfterBreak="0">
     <w:nsid w:val="75A16BF1"/>
     <w:multiLevelType w:val="hybridMultilevel"/>
     <w:tmpl w:val="70E46BA0"/>
@@ -3909,7 +5013,7 @@
       </w:rPr>
     </w:lvl>
   </w:abstractNum>
-  <w:abstractNum w:abstractNumId="33" w15:restartNumberingAfterBreak="0">
+  <w:abstractNum w:abstractNumId="34" w15:restartNumberingAfterBreak="0">
     <w:nsid w:val="798541F0"/>
     <w:multiLevelType w:val="hybridMultilevel"/>
     <w:tmpl w:val="8820A5DC"/>
@@ -4022,7 +5126,7 @@
       </w:rPr>
     </w:lvl>
   </w:abstractNum>
-  <w:abstractNum w:abstractNumId="34" w15:restartNumberingAfterBreak="0">
+  <w:abstractNum w:abstractNumId="35" w15:restartNumberingAfterBreak="0">
     <w:nsid w:val="7DDD6C9B"/>
     <w:multiLevelType w:val="hybridMultilevel"/>
     <w:tmpl w:val="9BE8A15A"/>
@@ -4136,109 +5240,112 @@
     </w:lvl>
   </w:abstractNum>
   <w:num w:numId="1" w16cid:durableId="1122072929">
-    <w:abstractNumId w:val="6"/>
+    <w:abstractNumId w:val="7"/>
   </w:num>
   <w:num w:numId="2" w16cid:durableId="372115062">
-    <w:abstractNumId w:val="15"/>
+    <w:abstractNumId w:val="16"/>
   </w:num>
   <w:num w:numId="3" w16cid:durableId="1945259844">
+    <w:abstractNumId w:val="11"/>
+  </w:num>
+  <w:num w:numId="4" w16cid:durableId="865556767">
+    <w:abstractNumId w:val="30"/>
+  </w:num>
+  <w:num w:numId="5" w16cid:durableId="1168130446">
     <w:abstractNumId w:val="10"/>
   </w:num>
-  <w:num w:numId="4" w16cid:durableId="865556767">
-    <w:abstractNumId w:val="29"/>
-  </w:num>
-  <w:num w:numId="5" w16cid:durableId="1168130446">
-    <w:abstractNumId w:val="9"/>
-  </w:num>
   <w:num w:numId="6" w16cid:durableId="144904291">
-    <w:abstractNumId w:val="22"/>
+    <w:abstractNumId w:val="23"/>
   </w:num>
   <w:num w:numId="7" w16cid:durableId="783307723">
-    <w:abstractNumId w:val="21"/>
+    <w:abstractNumId w:val="22"/>
   </w:num>
   <w:num w:numId="8" w16cid:durableId="1648516089">
     <w:abstractNumId w:val="2"/>
   </w:num>
   <w:num w:numId="9" w16cid:durableId="1390761623">
-    <w:abstractNumId w:val="14"/>
+    <w:abstractNumId w:val="15"/>
   </w:num>
   <w:num w:numId="10" w16cid:durableId="483393727">
     <w:abstractNumId w:val="1"/>
   </w:num>
   <w:num w:numId="11" w16cid:durableId="1754080240">
-    <w:abstractNumId w:val="26"/>
+    <w:abstractNumId w:val="27"/>
   </w:num>
   <w:num w:numId="12" w16cid:durableId="1823038665">
     <w:abstractNumId w:val="0"/>
   </w:num>
   <w:num w:numId="13" w16cid:durableId="145975072">
-    <w:abstractNumId w:val="7"/>
+    <w:abstractNumId w:val="8"/>
   </w:num>
   <w:num w:numId="14" w16cid:durableId="442725010">
-    <w:abstractNumId w:val="28"/>
+    <w:abstractNumId w:val="29"/>
   </w:num>
   <w:num w:numId="15" w16cid:durableId="406611283">
-    <w:abstractNumId w:val="8"/>
+    <w:abstractNumId w:val="9"/>
   </w:num>
   <w:num w:numId="16" w16cid:durableId="244341858">
-    <w:abstractNumId w:val="23"/>
+    <w:abstractNumId w:val="24"/>
   </w:num>
   <w:num w:numId="17" w16cid:durableId="1831099623">
-    <w:abstractNumId w:val="32"/>
+    <w:abstractNumId w:val="33"/>
   </w:num>
   <w:num w:numId="18" w16cid:durableId="77602603">
-    <w:abstractNumId w:val="12"/>
+    <w:abstractNumId w:val="13"/>
   </w:num>
   <w:num w:numId="19" w16cid:durableId="206914567">
     <w:abstractNumId w:val="5"/>
   </w:num>
   <w:num w:numId="20" w16cid:durableId="40370820">
-    <w:abstractNumId w:val="19"/>
+    <w:abstractNumId w:val="20"/>
   </w:num>
   <w:num w:numId="21" w16cid:durableId="454451421">
-    <w:abstractNumId w:val="31"/>
+    <w:abstractNumId w:val="32"/>
   </w:num>
   <w:num w:numId="22" w16cid:durableId="724375420">
-    <w:abstractNumId w:val="20"/>
+    <w:abstractNumId w:val="21"/>
   </w:num>
   <w:num w:numId="23" w16cid:durableId="471363913">
     <w:abstractNumId w:val="3"/>
   </w:num>
   <w:num w:numId="24" w16cid:durableId="544297242">
-    <w:abstractNumId w:val="11"/>
+    <w:abstractNumId w:val="12"/>
   </w:num>
   <w:num w:numId="25" w16cid:durableId="1245412842">
-    <w:abstractNumId w:val="34"/>
+    <w:abstractNumId w:val="35"/>
   </w:num>
   <w:num w:numId="26" w16cid:durableId="981812200">
-    <w:abstractNumId w:val="27"/>
+    <w:abstractNumId w:val="28"/>
   </w:num>
   <w:num w:numId="27" w16cid:durableId="1599408526">
-    <w:abstractNumId w:val="17"/>
+    <w:abstractNumId w:val="18"/>
   </w:num>
   <w:num w:numId="28" w16cid:durableId="2057855111">
-    <w:abstractNumId w:val="25"/>
+    <w:abstractNumId w:val="26"/>
   </w:num>
   <w:num w:numId="29" w16cid:durableId="2061050957">
     <w:abstractNumId w:val="4"/>
   </w:num>
   <w:num w:numId="30" w16cid:durableId="901256865">
-    <w:abstractNumId w:val="13"/>
+    <w:abstractNumId w:val="14"/>
   </w:num>
   <w:num w:numId="31" w16cid:durableId="1533378056">
-    <w:abstractNumId w:val="24"/>
+    <w:abstractNumId w:val="25"/>
   </w:num>
   <w:num w:numId="32" w16cid:durableId="211623990">
-    <w:abstractNumId w:val="16"/>
+    <w:abstractNumId w:val="17"/>
   </w:num>
   <w:num w:numId="33" w16cid:durableId="776408787">
-    <w:abstractNumId w:val="33"/>
+    <w:abstractNumId w:val="34"/>
   </w:num>
   <w:num w:numId="34" w16cid:durableId="500508576">
-    <w:abstractNumId w:val="30"/>
+    <w:abstractNumId w:val="31"/>
   </w:num>
   <w:num w:numId="35" w16cid:durableId="1862283082">
-    <w:abstractNumId w:val="18"/>
+    <w:abstractNumId w:val="19"/>
+  </w:num>
+  <w:num w:numId="36" w16cid:durableId="543520315">
+    <w:abstractNumId w:val="6"/>
   </w:num>
 </w:numbering>
 </file>

</xml_diff>